<commit_message>
Manual do usuario finalizado
</commit_message>
<xml_diff>
--- a/Docs/2018-06-25 FONTES e Manual Usuario/Manual de usuario.docx
+++ b/Docs/2018-06-25 FONTES e Manual Usuario/Manual de usuario.docx
@@ -106,16 +106,12 @@
           <w:sz w:val="28"/>
         </w:rPr>
         <w:lastRenderedPageBreak/>
-        <w:t>Cadas</w:t>
-      </w:r>
-      <w:bookmarkStart w:id="0" w:name="_GoBack"/>
-      <w:bookmarkEnd w:id="0"/>
-      <w:r>
-        <w:rPr>
-          <w:color w:val="auto"/>
-          <w:sz w:val="28"/>
-        </w:rPr>
-        <w:t>tro</w:t>
+        <w:t>Cadastro</w:t>
+      </w:r>
+    </w:p>
+    <w:p>
+      <w:r>
+        <w:t>É possível efetuar o cadastro em duas modalidades, Empregador e Domestico, basta selecionar a opção que que você se encaixa.</w:t>
       </w:r>
     </w:p>
     <w:p>
@@ -183,10 +179,27 @@
       <w:pPr>
         <w:pStyle w:val="PargrafodaLista"/>
       </w:pPr>
-    </w:p>
-    <w:p>
-      <w:pPr>
-        <w:pStyle w:val="PargrafodaLista"/>
+      <w:r>
+        <w:t xml:space="preserve">São solicitados </w:t>
+      </w:r>
+      <w:r>
+        <w:t xml:space="preserve">os </w:t>
+      </w:r>
+      <w:bookmarkStart w:id="0" w:name="_GoBack"/>
+      <w:bookmarkEnd w:id="0"/>
+      <w:r>
+        <w:t>dados de acesso, pessoais e logradouro.</w:t>
+      </w:r>
+    </w:p>
+    <w:p>
+      <w:pPr>
+        <w:pStyle w:val="PargrafodaLista"/>
+      </w:pPr>
+    </w:p>
+    <w:p>
+      <w:pPr>
+        <w:pStyle w:val="PargrafodaLista"/>
+        <w:ind w:left="0"/>
       </w:pPr>
       <w:r>
         <w:rPr>
@@ -255,7 +268,24 @@
     </w:p>
     <w:p>
       <w:pPr>
-        <w:ind w:left="360"/>
+        <w:ind w:left="360" w:firstLine="348"/>
+        <w:rPr>
+          <w:noProof/>
+          <w:lang w:eastAsia="pt-BR"/>
+        </w:rPr>
+      </w:pPr>
+      <w:r>
+        <w:t>São solicit</w:t>
+      </w:r>
+      <w:r>
+        <w:t>ados dados de acesso, pessoais, logradouro, financeiro e de prestação de serviço.</w:t>
+      </w:r>
+    </w:p>
+    <w:p>
+      <w:pPr>
+        <w:rPr>
+          <w:sz w:val="28"/>
+        </w:rPr>
       </w:pPr>
       <w:r>
         <w:rPr>
@@ -301,34 +331,39 @@
     </w:p>
     <w:p>
       <w:pPr>
-        <w:pStyle w:val="Subttulo"/>
-      </w:pPr>
-    </w:p>
-    <w:p/>
-    <w:p/>
-    <w:p/>
-    <w:p>
-      <w:pPr>
-        <w:pStyle w:val="Subttulo"/>
+        <w:pStyle w:val="PargrafodaLista"/>
         <w:numPr>
           <w:ilvl w:val="0"/>
           <w:numId w:val="1"/>
         </w:numPr>
         <w:rPr>
-          <w:color w:val="auto"/>
           <w:sz w:val="28"/>
         </w:rPr>
       </w:pPr>
       <w:proofErr w:type="spellStart"/>
       <w:r>
         <w:rPr>
-          <w:color w:val="auto"/>
           <w:sz w:val="28"/>
         </w:rPr>
         <w:lastRenderedPageBreak/>
         <w:t>Login</w:t>
       </w:r>
       <w:proofErr w:type="spellEnd"/>
+    </w:p>
+    <w:p>
+      <w:pPr>
+        <w:rPr>
+          <w:noProof/>
+          <w:lang w:eastAsia="pt-BR"/>
+        </w:rPr>
+      </w:pPr>
+      <w:r>
+        <w:rPr>
+          <w:noProof/>
+          <w:lang w:eastAsia="pt-BR"/>
+        </w:rPr>
+        <w:t>São solicitados dados de acesso previamente cadastrados e o sistema irá identificar o seu perfil e direcionará para o respectivo painel.</w:t>
+      </w:r>
     </w:p>
     <w:p>
       <w:r>
@@ -405,11 +440,34 @@
           <w:noProof/>
           <w:lang w:eastAsia="pt-BR"/>
         </w:rPr>
+        <w:t xml:space="preserve">Aqui são exibidas os profissionais domesticos que foram contratados </w:t>
+      </w:r>
+      <w:r>
+        <w:rPr>
+          <w:noProof/>
+          <w:lang w:eastAsia="pt-BR"/>
+        </w:rPr>
+        <w:t>e tambem é</w:t>
+      </w:r>
+      <w:r>
+        <w:rPr>
+          <w:noProof/>
+          <w:lang w:eastAsia="pt-BR"/>
+        </w:rPr>
+        <w:t xml:space="preserve"> possivel avaliar o serviço efetuado e cancelar o serviço solicitado.</w:t>
+      </w:r>
+    </w:p>
+    <w:p>
+      <w:r>
+        <w:rPr>
+          <w:noProof/>
+          <w:lang w:eastAsia="pt-BR"/>
+        </w:rPr>
         <w:drawing>
-          <wp:inline distT="0" distB="0" distL="0" distR="0" wp14:anchorId="215E81DC" wp14:editId="37809002">
-            <wp:extent cx="5400040" cy="1576070"/>
-            <wp:effectExtent l="0" t="0" r="0" b="5080"/>
-            <wp:docPr id="11" name="Imagem 11"/>
+          <wp:inline distT="0" distB="0" distL="0" distR="0" wp14:anchorId="3822E750" wp14:editId="7B59507F">
+            <wp:extent cx="5400040" cy="1720850"/>
+            <wp:effectExtent l="0" t="0" r="0" b="0"/>
+            <wp:docPr id="6" name="Imagem 6"/>
             <wp:cNvGraphicFramePr>
               <a:graphicFrameLocks xmlns:a="http://schemas.openxmlformats.org/drawingml/2006/main" noChangeAspect="1"/>
             </wp:cNvGraphicFramePr>
@@ -429,7 +487,7 @@
                   <pic:spPr>
                     <a:xfrm>
                       <a:off x="0" y="0"/>
-                      <a:ext cx="5400040" cy="1576070"/>
+                      <a:ext cx="5400040" cy="1720850"/>
                     </a:xfrm>
                     <a:prstGeom prst="rect">
                       <a:avLst/>
@@ -449,10 +507,10 @@
           <w:lang w:eastAsia="pt-BR"/>
         </w:rPr>
         <w:drawing>
-          <wp:inline distT="0" distB="0" distL="0" distR="0" wp14:anchorId="6353BE8D" wp14:editId="5D68A7ED">
-            <wp:extent cx="5400040" cy="1665605"/>
+          <wp:inline distT="0" distB="0" distL="0" distR="0" wp14:anchorId="446E5300" wp14:editId="73BE0CAB">
+            <wp:extent cx="5400040" cy="1372870"/>
             <wp:effectExtent l="0" t="0" r="0" b="0"/>
-            <wp:docPr id="12" name="Imagem 12"/>
+            <wp:docPr id="15" name="Imagem 15"/>
             <wp:cNvGraphicFramePr>
               <a:graphicFrameLocks xmlns:a="http://schemas.openxmlformats.org/drawingml/2006/main" noChangeAspect="1"/>
             </wp:cNvGraphicFramePr>
@@ -472,7 +530,7 @@
                   <pic:spPr>
                     <a:xfrm>
                       <a:off x="0" y="0"/>
-                      <a:ext cx="5400040" cy="1665605"/>
+                      <a:ext cx="5400040" cy="1372870"/>
                     </a:xfrm>
                     <a:prstGeom prst="rect">
                       <a:avLst/>
@@ -486,43 +544,16 @@
       </w:r>
     </w:p>
     <w:p>
-      <w:pPr>
-        <w:pStyle w:val="PargrafodaLista"/>
-        <w:numPr>
-          <w:ilvl w:val="0"/>
-          <w:numId w:val="1"/>
-        </w:numPr>
-        <w:rPr>
-          <w:sz w:val="28"/>
-        </w:rPr>
-      </w:pPr>
-      <w:r>
-        <w:rPr>
-          <w:sz w:val="28"/>
-        </w:rPr>
-        <w:t>Painel Diarista</w:t>
-      </w:r>
-    </w:p>
-    <w:p>
-      <w:pPr>
-        <w:pStyle w:val="PargrafodaLista"/>
-      </w:pPr>
-    </w:p>
-    <w:p>
-      <w:pPr>
-        <w:pStyle w:val="PargrafodaLista"/>
-        <w:ind w:left="0"/>
-      </w:pPr>
       <w:r>
         <w:rPr>
           <w:noProof/>
           <w:lang w:eastAsia="pt-BR"/>
         </w:rPr>
         <w:drawing>
-          <wp:inline distT="0" distB="0" distL="0" distR="0" wp14:anchorId="342F7A22" wp14:editId="52016A53">
-            <wp:extent cx="5400040" cy="1594485"/>
-            <wp:effectExtent l="0" t="0" r="0" b="5715"/>
-            <wp:docPr id="13" name="Imagem 13"/>
+          <wp:inline distT="0" distB="0" distL="0" distR="0" wp14:anchorId="47425FCB" wp14:editId="2B5A73BB">
+            <wp:extent cx="5400040" cy="1653540"/>
+            <wp:effectExtent l="0" t="0" r="0" b="3810"/>
+            <wp:docPr id="16" name="Imagem 16"/>
             <wp:cNvGraphicFramePr>
               <a:graphicFrameLocks xmlns:a="http://schemas.openxmlformats.org/drawingml/2006/main" noChangeAspect="1"/>
             </wp:cNvGraphicFramePr>
@@ -542,7 +573,7 @@
                   <pic:spPr>
                     <a:xfrm>
                       <a:off x="0" y="0"/>
-                      <a:ext cx="5400040" cy="1594485"/>
+                      <a:ext cx="5400040" cy="1653540"/>
                     </a:xfrm>
                     <a:prstGeom prst="rect">
                       <a:avLst/>
@@ -555,34 +586,53 @@
         </w:drawing>
       </w:r>
     </w:p>
+    <w:p/>
+    <w:p>
+      <w:pPr>
+        <w:pStyle w:val="PargrafodaLista"/>
+        <w:numPr>
+          <w:ilvl w:val="0"/>
+          <w:numId w:val="1"/>
+        </w:numPr>
+        <w:rPr>
+          <w:sz w:val="28"/>
+        </w:rPr>
+      </w:pPr>
+      <w:r>
+        <w:rPr>
+          <w:sz w:val="28"/>
+        </w:rPr>
+        <w:t>Painel Diarista</w:t>
+      </w:r>
+    </w:p>
+    <w:p>
+      <w:pPr>
+        <w:pStyle w:val="PargrafodaLista"/>
+      </w:pPr>
+      <w:r>
+        <w:t>Aqui são exibidos os Empregadores solicitando os seus serviços de doméstico, também é possível recusar o serviço solicitado.</w:t>
+      </w:r>
+    </w:p>
+    <w:p>
+      <w:pPr>
+        <w:pStyle w:val="PargrafodaLista"/>
+      </w:pPr>
+    </w:p>
     <w:p>
       <w:pPr>
         <w:pStyle w:val="PargrafodaLista"/>
         <w:ind w:left="0"/>
       </w:pPr>
-    </w:p>
-    <w:p>
-      <w:pPr>
-        <w:pStyle w:val="PargrafodaLista"/>
-        <w:ind w:left="0"/>
-      </w:pPr>
-    </w:p>
-    <w:p>
-      <w:pPr>
-        <w:pStyle w:val="PargrafodaLista"/>
-        <w:ind w:left="0"/>
-      </w:pPr>
-      <w:r>
-        <w:rPr>
-          <w:noProof/>
-          <w:lang w:eastAsia="pt-BR"/>
-        </w:rPr>
-        <w:lastRenderedPageBreak/>
+      <w:r>
+        <w:rPr>
+          <w:noProof/>
+          <w:lang w:eastAsia="pt-BR"/>
+        </w:rPr>
         <w:drawing>
-          <wp:inline distT="0" distB="0" distL="0" distR="0" wp14:anchorId="7E7BE1F4" wp14:editId="0C181EEF">
-            <wp:extent cx="5400040" cy="1534795"/>
-            <wp:effectExtent l="0" t="0" r="0" b="8255"/>
-            <wp:docPr id="14" name="Imagem 14"/>
+          <wp:inline distT="0" distB="0" distL="0" distR="0" wp14:anchorId="342F7A22" wp14:editId="52016A53">
+            <wp:extent cx="5400040" cy="1594485"/>
+            <wp:effectExtent l="0" t="0" r="0" b="5715"/>
+            <wp:docPr id="13" name="Imagem 13"/>
             <wp:cNvGraphicFramePr>
               <a:graphicFrameLocks xmlns:a="http://schemas.openxmlformats.org/drawingml/2006/main" noChangeAspect="1"/>
             </wp:cNvGraphicFramePr>
@@ -602,7 +652,7 @@
                   <pic:spPr>
                     <a:xfrm>
                       <a:off x="0" y="0"/>
-                      <a:ext cx="5400040" cy="1534795"/>
+                      <a:ext cx="5400040" cy="1594485"/>
                     </a:xfrm>
                     <a:prstGeom prst="rect">
                       <a:avLst/>
@@ -624,41 +674,24 @@
     <w:p>
       <w:pPr>
         <w:pStyle w:val="PargrafodaLista"/>
-        <w:numPr>
-          <w:ilvl w:val="0"/>
-          <w:numId w:val="1"/>
-        </w:numPr>
-        <w:rPr>
-          <w:sz w:val="28"/>
-        </w:rPr>
-      </w:pPr>
-      <w:r>
-        <w:rPr>
-          <w:sz w:val="28"/>
-        </w:rPr>
-        <w:t>Buscar Diarista</w:t>
-      </w:r>
-    </w:p>
-    <w:p>
-      <w:pPr>
-        <w:pStyle w:val="PargrafodaLista"/>
-      </w:pPr>
-    </w:p>
-    <w:p>
-      <w:pPr>
-        <w:pStyle w:val="PargrafodaLista"/>
         <w:ind w:left="0"/>
       </w:pPr>
+    </w:p>
+    <w:p>
+      <w:pPr>
+        <w:pStyle w:val="PargrafodaLista"/>
+        <w:ind w:left="0"/>
+      </w:pPr>
       <w:r>
         <w:rPr>
           <w:noProof/>
           <w:lang w:eastAsia="pt-BR"/>
         </w:rPr>
         <w:drawing>
-          <wp:inline distT="0" distB="0" distL="0" distR="0" wp14:anchorId="16723FCF" wp14:editId="67B643F3">
-            <wp:extent cx="5400040" cy="1784350"/>
-            <wp:effectExtent l="0" t="0" r="0" b="6350"/>
-            <wp:docPr id="8" name="Imagem 8"/>
+          <wp:inline distT="0" distB="0" distL="0" distR="0" wp14:anchorId="7E7BE1F4" wp14:editId="0C181EEF">
+            <wp:extent cx="5400040" cy="1534795"/>
+            <wp:effectExtent l="0" t="0" r="0" b="8255"/>
+            <wp:docPr id="14" name="Imagem 14"/>
             <wp:cNvGraphicFramePr>
               <a:graphicFrameLocks xmlns:a="http://schemas.openxmlformats.org/drawingml/2006/main" noChangeAspect="1"/>
             </wp:cNvGraphicFramePr>
@@ -678,7 +711,7 @@
                   <pic:spPr>
                     <a:xfrm>
                       <a:off x="0" y="0"/>
-                      <a:ext cx="5400040" cy="1784350"/>
+                      <a:ext cx="5400040" cy="1534795"/>
                     </a:xfrm>
                     <a:prstGeom prst="rect">
                       <a:avLst/>
@@ -700,7 +733,47 @@
     <w:p>
       <w:pPr>
         <w:pStyle w:val="PargrafodaLista"/>
+        <w:numPr>
+          <w:ilvl w:val="0"/>
+          <w:numId w:val="1"/>
+        </w:numPr>
+        <w:rPr>
+          <w:sz w:val="28"/>
+        </w:rPr>
+      </w:pPr>
+      <w:r>
+        <w:rPr>
+          <w:sz w:val="28"/>
+        </w:rPr>
+        <w:t>Buscar Diarista</w:t>
+      </w:r>
+    </w:p>
+    <w:p>
+      <w:pPr>
+        <w:pStyle w:val="PargrafodaLista"/>
+      </w:pPr>
+    </w:p>
+    <w:p>
+      <w:pPr>
+        <w:pStyle w:val="PargrafodaLista"/>
         <w:ind w:left="0"/>
+        <w:rPr>
+          <w:noProof/>
+          <w:lang w:eastAsia="pt-BR"/>
+        </w:rPr>
+      </w:pPr>
+      <w:r>
+        <w:rPr>
+          <w:noProof/>
+          <w:lang w:eastAsia="pt-BR"/>
+        </w:rPr>
+        <w:t>Aqui é possivel buscar domesticos por cidade, apenas inserindo o nome dela.</w:t>
+      </w:r>
+    </w:p>
+    <w:p>
+      <w:pPr>
+        <w:pStyle w:val="PargrafodaLista"/>
+        <w:ind w:left="0"/>
       </w:pPr>
       <w:r>
         <w:rPr>
@@ -708,10 +781,10 @@
           <w:lang w:eastAsia="pt-BR"/>
         </w:rPr>
         <w:drawing>
-          <wp:inline distT="0" distB="0" distL="0" distR="0" wp14:anchorId="394320AA" wp14:editId="0B8F9562">
-            <wp:extent cx="5400040" cy="2058035"/>
-            <wp:effectExtent l="0" t="0" r="0" b="0"/>
-            <wp:docPr id="9" name="Imagem 9"/>
+          <wp:inline distT="0" distB="0" distL="0" distR="0" wp14:anchorId="16723FCF" wp14:editId="67B643F3">
+            <wp:extent cx="5400040" cy="1784350"/>
+            <wp:effectExtent l="0" t="0" r="0" b="6350"/>
+            <wp:docPr id="8" name="Imagem 8"/>
             <wp:cNvGraphicFramePr>
               <a:graphicFrameLocks xmlns:a="http://schemas.openxmlformats.org/drawingml/2006/main" noChangeAspect="1"/>
             </wp:cNvGraphicFramePr>
@@ -731,7 +804,7 @@
                   <pic:spPr>
                     <a:xfrm>
                       <a:off x="0" y="0"/>
-                      <a:ext cx="5400040" cy="2058035"/>
+                      <a:ext cx="5400040" cy="1784350"/>
                     </a:xfrm>
                     <a:prstGeom prst="rect">
                       <a:avLst/>
@@ -754,6 +827,110 @@
       <w:pPr>
         <w:pStyle w:val="PargrafodaLista"/>
         <w:ind w:left="0"/>
+        <w:rPr>
+          <w:noProof/>
+          <w:lang w:eastAsia="pt-BR"/>
+        </w:rPr>
+      </w:pPr>
+    </w:p>
+    <w:p>
+      <w:pPr>
+        <w:pStyle w:val="PargrafodaLista"/>
+        <w:ind w:left="0"/>
+        <w:rPr>
+          <w:noProof/>
+          <w:lang w:eastAsia="pt-BR"/>
+        </w:rPr>
+      </w:pPr>
+    </w:p>
+    <w:p>
+      <w:pPr>
+        <w:pStyle w:val="PargrafodaLista"/>
+        <w:ind w:left="0"/>
+        <w:rPr>
+          <w:noProof/>
+          <w:lang w:eastAsia="pt-BR"/>
+        </w:rPr>
+      </w:pPr>
+    </w:p>
+    <w:p>
+      <w:pPr>
+        <w:pStyle w:val="PargrafodaLista"/>
+        <w:ind w:left="0"/>
+        <w:rPr>
+          <w:noProof/>
+          <w:lang w:eastAsia="pt-BR"/>
+        </w:rPr>
+      </w:pPr>
+    </w:p>
+    <w:p>
+      <w:pPr>
+        <w:pStyle w:val="PargrafodaLista"/>
+        <w:ind w:left="0"/>
+        <w:rPr>
+          <w:noProof/>
+          <w:lang w:eastAsia="pt-BR"/>
+        </w:rPr>
+      </w:pPr>
+    </w:p>
+    <w:p>
+      <w:pPr>
+        <w:pStyle w:val="Ttulo1"/>
+        <w:numPr>
+          <w:ilvl w:val="0"/>
+          <w:numId w:val="1"/>
+        </w:numPr>
+        <w:rPr>
+          <w:rFonts w:asciiTheme="minorHAnsi" w:hAnsiTheme="minorHAnsi" w:cstheme="minorHAnsi"/>
+          <w:noProof/>
+          <w:color w:val="auto"/>
+          <w:sz w:val="28"/>
+          <w:lang w:eastAsia="pt-BR"/>
+        </w:rPr>
+      </w:pPr>
+      <w:r>
+        <w:rPr>
+          <w:rFonts w:asciiTheme="minorHAnsi" w:hAnsiTheme="minorHAnsi" w:cstheme="minorHAnsi"/>
+          <w:noProof/>
+          <w:color w:val="auto"/>
+          <w:sz w:val="28"/>
+          <w:lang w:eastAsia="pt-BR"/>
+        </w:rPr>
+        <w:lastRenderedPageBreak/>
+        <w:t>Contratação de um domestico</w:t>
+      </w:r>
+    </w:p>
+    <w:p>
+      <w:pPr>
+        <w:pStyle w:val="PargrafodaLista"/>
+        <w:ind w:left="0"/>
+        <w:rPr>
+          <w:noProof/>
+          <w:lang w:eastAsia="pt-BR"/>
+        </w:rPr>
+      </w:pPr>
+      <w:r>
+        <w:rPr>
+          <w:noProof/>
+          <w:lang w:eastAsia="pt-BR"/>
+        </w:rPr>
+        <w:t>Após a busca, se há algum domestico na localidade, será exibida a lista com a opção de contratação, especificando a data, horario de chagada e horario de saida.</w:t>
+      </w:r>
+    </w:p>
+    <w:p>
+      <w:pPr>
+        <w:pStyle w:val="PargrafodaLista"/>
+        <w:ind w:left="0"/>
+        <w:rPr>
+          <w:noProof/>
+          <w:lang w:eastAsia="pt-BR"/>
+        </w:rPr>
+      </w:pPr>
+    </w:p>
+    <w:p>
+      <w:pPr>
+        <w:pStyle w:val="PargrafodaLista"/>
+        <w:ind w:left="0"/>
       </w:pPr>
       <w:r>
         <w:rPr>
@@ -761,10 +938,10 @@
           <w:lang w:eastAsia="pt-BR"/>
         </w:rPr>
         <w:drawing>
-          <wp:inline distT="0" distB="0" distL="0" distR="0" wp14:anchorId="78E8ABF8" wp14:editId="1658A363">
-            <wp:extent cx="5400040" cy="2005965"/>
+          <wp:inline distT="0" distB="0" distL="0" distR="0" wp14:anchorId="34A78DA0" wp14:editId="1701D390">
+            <wp:extent cx="5400040" cy="2136140"/>
             <wp:effectExtent l="0" t="0" r="0" b="0"/>
-            <wp:docPr id="10" name="Imagem 10"/>
+            <wp:docPr id="18" name="Imagem 18"/>
             <wp:cNvGraphicFramePr>
               <a:graphicFrameLocks xmlns:a="http://schemas.openxmlformats.org/drawingml/2006/main" noChangeAspect="1"/>
             </wp:cNvGraphicFramePr>
@@ -784,7 +961,60 @@
                   <pic:spPr>
                     <a:xfrm>
                       <a:off x="0" y="0"/>
-                      <a:ext cx="5400040" cy="2005965"/>
+                      <a:ext cx="5400040" cy="2136140"/>
+                    </a:xfrm>
+                    <a:prstGeom prst="rect">
+                      <a:avLst/>
+                    </a:prstGeom>
+                  </pic:spPr>
+                </pic:pic>
+              </a:graphicData>
+            </a:graphic>
+          </wp:inline>
+        </w:drawing>
+      </w:r>
+    </w:p>
+    <w:p>
+      <w:pPr>
+        <w:pStyle w:val="PargrafodaLista"/>
+        <w:ind w:left="0"/>
+      </w:pPr>
+    </w:p>
+    <w:p>
+      <w:pPr>
+        <w:pStyle w:val="PargrafodaLista"/>
+        <w:ind w:left="0"/>
+      </w:pPr>
+      <w:r>
+        <w:rPr>
+          <w:noProof/>
+          <w:lang w:eastAsia="pt-BR"/>
+        </w:rPr>
+        <w:drawing>
+          <wp:inline distT="0" distB="0" distL="0" distR="0" wp14:anchorId="65D4CCD5" wp14:editId="4C2C2274">
+            <wp:extent cx="5400040" cy="2269490"/>
+            <wp:effectExtent l="0" t="0" r="0" b="0"/>
+            <wp:docPr id="17" name="Imagem 17"/>
+            <wp:cNvGraphicFramePr>
+              <a:graphicFrameLocks xmlns:a="http://schemas.openxmlformats.org/drawingml/2006/main" noChangeAspect="1"/>
+            </wp:cNvGraphicFramePr>
+            <a:graphic xmlns:a="http://schemas.openxmlformats.org/drawingml/2006/main">
+              <a:graphicData uri="http://schemas.openxmlformats.org/drawingml/2006/picture">
+                <pic:pic xmlns:pic="http://schemas.openxmlformats.org/drawingml/2006/picture">
+                  <pic:nvPicPr>
+                    <pic:cNvPr id="1" name=""/>
+                    <pic:cNvPicPr/>
+                  </pic:nvPicPr>
+                  <pic:blipFill>
+                    <a:blip r:embed="rId17"/>
+                    <a:stretch>
+                      <a:fillRect/>
+                    </a:stretch>
+                  </pic:blipFill>
+                  <pic:spPr>
+                    <a:xfrm>
+                      <a:off x="0" y="0"/>
+                      <a:ext cx="5400040" cy="2269490"/>
                     </a:xfrm>
                     <a:prstGeom prst="rect">
                       <a:avLst/>
@@ -810,7 +1040,7 @@
 <file path=word/numbering.xml><?xml version="1.0" encoding="utf-8"?>
 <w:numbering xmlns:wpc="http://schemas.microsoft.com/office/word/2010/wordprocessingCanvas" xmlns:mc="http://schemas.openxmlformats.org/markup-compatibility/2006" xmlns:o="urn:schemas-microsoft-com:office:office" xmlns:r="http://schemas.openxmlformats.org/officeDocument/2006/relationships" xmlns:m="http://schemas.openxmlformats.org/officeDocument/2006/math" xmlns:v="urn:schemas-microsoft-com:vml" xmlns:wp14="http://schemas.microsoft.com/office/word/2010/wordprocessingDrawing" xmlns:wp="http://schemas.openxmlformats.org/drawingml/2006/wordprocessingDrawing" xmlns:w10="urn:schemas-microsoft-com:office:word" xmlns:w="http://schemas.openxmlformats.org/wordprocessingml/2006/main" xmlns:w14="http://schemas.microsoft.com/office/word/2010/wordml" xmlns:w15="http://schemas.microsoft.com/office/word/2012/wordml" xmlns:wpg="http://schemas.microsoft.com/office/word/2010/wordprocessingGroup" xmlns:wpi="http://schemas.microsoft.com/office/word/2010/wordprocessingInk" xmlns:wne="http://schemas.microsoft.com/office/word/2006/wordml" xmlns:wps="http://schemas.microsoft.com/office/word/2010/wordprocessingShape" mc:Ignorable="w14 w15 wp14">
   <w:abstractNum w:abstractNumId="0" w15:restartNumberingAfterBreak="0">
-    <w:nsid w:val="47EC64E0"/>
+    <w:nsid w:val="3193218B"/>
     <w:multiLevelType w:val="multilevel"/>
     <w:tmpl w:val="464EA614"/>
     <w:lvl w:ilvl="0">
@@ -931,7 +1161,132 @@
       </w:rPr>
     </w:lvl>
   </w:abstractNum>
+  <w:abstractNum w:abstractNumId="1" w15:restartNumberingAfterBreak="0">
+    <w:nsid w:val="47EC64E0"/>
+    <w:multiLevelType w:val="multilevel"/>
+    <w:tmpl w:val="464EA614"/>
+    <w:lvl w:ilvl="0">
+      <w:start w:val="1"/>
+      <w:numFmt w:val="decimal"/>
+      <w:lvlText w:val="%1."/>
+      <w:lvlJc w:val="left"/>
+      <w:pPr>
+        <w:ind w:left="720" w:hanging="360"/>
+      </w:pPr>
+      <w:rPr>
+        <w:rFonts w:hint="default"/>
+        <w:color w:val="auto"/>
+      </w:rPr>
+    </w:lvl>
+    <w:lvl w:ilvl="1">
+      <w:start w:val="1"/>
+      <w:numFmt w:val="decimal"/>
+      <w:isLgl/>
+      <w:lvlText w:val="%1.%2"/>
+      <w:lvlJc w:val="left"/>
+      <w:pPr>
+        <w:ind w:left="720" w:hanging="360"/>
+      </w:pPr>
+      <w:rPr>
+        <w:rFonts w:hint="default"/>
+      </w:rPr>
+    </w:lvl>
+    <w:lvl w:ilvl="2">
+      <w:start w:val="1"/>
+      <w:numFmt w:val="decimal"/>
+      <w:isLgl/>
+      <w:lvlText w:val="%1.%2.%3"/>
+      <w:lvlJc w:val="left"/>
+      <w:pPr>
+        <w:ind w:left="1080" w:hanging="720"/>
+      </w:pPr>
+      <w:rPr>
+        <w:rFonts w:hint="default"/>
+      </w:rPr>
+    </w:lvl>
+    <w:lvl w:ilvl="3">
+      <w:start w:val="1"/>
+      <w:numFmt w:val="decimal"/>
+      <w:isLgl/>
+      <w:lvlText w:val="%1.%2.%3.%4"/>
+      <w:lvlJc w:val="left"/>
+      <w:pPr>
+        <w:ind w:left="1080" w:hanging="720"/>
+      </w:pPr>
+      <w:rPr>
+        <w:rFonts w:hint="default"/>
+      </w:rPr>
+    </w:lvl>
+    <w:lvl w:ilvl="4">
+      <w:start w:val="1"/>
+      <w:numFmt w:val="decimal"/>
+      <w:isLgl/>
+      <w:lvlText w:val="%1.%2.%3.%4.%5"/>
+      <w:lvlJc w:val="left"/>
+      <w:pPr>
+        <w:ind w:left="1440" w:hanging="1080"/>
+      </w:pPr>
+      <w:rPr>
+        <w:rFonts w:hint="default"/>
+      </w:rPr>
+    </w:lvl>
+    <w:lvl w:ilvl="5">
+      <w:start w:val="1"/>
+      <w:numFmt w:val="decimal"/>
+      <w:isLgl/>
+      <w:lvlText w:val="%1.%2.%3.%4.%5.%6"/>
+      <w:lvlJc w:val="left"/>
+      <w:pPr>
+        <w:ind w:left="1440" w:hanging="1080"/>
+      </w:pPr>
+      <w:rPr>
+        <w:rFonts w:hint="default"/>
+      </w:rPr>
+    </w:lvl>
+    <w:lvl w:ilvl="6">
+      <w:start w:val="1"/>
+      <w:numFmt w:val="decimal"/>
+      <w:isLgl/>
+      <w:lvlText w:val="%1.%2.%3.%4.%5.%6.%7"/>
+      <w:lvlJc w:val="left"/>
+      <w:pPr>
+        <w:ind w:left="1800" w:hanging="1440"/>
+      </w:pPr>
+      <w:rPr>
+        <w:rFonts w:hint="default"/>
+      </w:rPr>
+    </w:lvl>
+    <w:lvl w:ilvl="7">
+      <w:start w:val="1"/>
+      <w:numFmt w:val="decimal"/>
+      <w:isLgl/>
+      <w:lvlText w:val="%1.%2.%3.%4.%5.%6.%7.%8"/>
+      <w:lvlJc w:val="left"/>
+      <w:pPr>
+        <w:ind w:left="1800" w:hanging="1440"/>
+      </w:pPr>
+      <w:rPr>
+        <w:rFonts w:hint="default"/>
+      </w:rPr>
+    </w:lvl>
+    <w:lvl w:ilvl="8">
+      <w:start w:val="1"/>
+      <w:numFmt w:val="decimal"/>
+      <w:isLgl/>
+      <w:lvlText w:val="%1.%2.%3.%4.%5.%6.%7.%8.%9"/>
+      <w:lvlJc w:val="left"/>
+      <w:pPr>
+        <w:ind w:left="1800" w:hanging="1440"/>
+      </w:pPr>
+      <w:rPr>
+        <w:rFonts w:hint="default"/>
+      </w:rPr>
+    </w:lvl>
+  </w:abstractNum>
   <w:num w:numId="1">
+    <w:abstractNumId w:val="1"/>
+  </w:num>
+  <w:num w:numId="2">
     <w:abstractNumId w:val="0"/>
   </w:num>
 </w:numbering>
@@ -1331,6 +1686,71 @@
     <w:name w:val="Normal"/>
     <w:qFormat/>
   </w:style>
+  <w:style w:type="paragraph" w:styleId="Ttulo1">
+    <w:name w:val="heading 1"/>
+    <w:basedOn w:val="Normal"/>
+    <w:next w:val="Normal"/>
+    <w:link w:val="Ttulo1Char"/>
+    <w:uiPriority w:val="9"/>
+    <w:qFormat/>
+    <w:rsid w:val="00313556"/>
+    <w:pPr>
+      <w:keepNext/>
+      <w:keepLines/>
+      <w:spacing w:before="240" w:after="0"/>
+      <w:outlineLvl w:val="0"/>
+    </w:pPr>
+    <w:rPr>
+      <w:rFonts w:asciiTheme="majorHAnsi" w:eastAsiaTheme="majorEastAsia" w:hAnsiTheme="majorHAnsi" w:cstheme="majorBidi"/>
+      <w:color w:val="2E74B5" w:themeColor="accent1" w:themeShade="BF"/>
+      <w:sz w:val="32"/>
+      <w:szCs w:val="32"/>
+    </w:rPr>
+  </w:style>
+  <w:style w:type="paragraph" w:styleId="Ttulo2">
+    <w:name w:val="heading 2"/>
+    <w:basedOn w:val="Normal"/>
+    <w:next w:val="Normal"/>
+    <w:link w:val="Ttulo2Char"/>
+    <w:uiPriority w:val="9"/>
+    <w:unhideWhenUsed/>
+    <w:qFormat/>
+    <w:rsid w:val="00313556"/>
+    <w:pPr>
+      <w:keepNext/>
+      <w:keepLines/>
+      <w:spacing w:before="40" w:after="0"/>
+      <w:outlineLvl w:val="1"/>
+    </w:pPr>
+    <w:rPr>
+      <w:rFonts w:asciiTheme="majorHAnsi" w:eastAsiaTheme="majorEastAsia" w:hAnsiTheme="majorHAnsi" w:cstheme="majorBidi"/>
+      <w:color w:val="2E74B5" w:themeColor="accent1" w:themeShade="BF"/>
+      <w:sz w:val="26"/>
+      <w:szCs w:val="26"/>
+    </w:rPr>
+  </w:style>
+  <w:style w:type="paragraph" w:styleId="Ttulo3">
+    <w:name w:val="heading 3"/>
+    <w:basedOn w:val="Normal"/>
+    <w:next w:val="Normal"/>
+    <w:link w:val="Ttulo3Char"/>
+    <w:uiPriority w:val="9"/>
+    <w:unhideWhenUsed/>
+    <w:qFormat/>
+    <w:rsid w:val="00313556"/>
+    <w:pPr>
+      <w:keepNext/>
+      <w:keepLines/>
+      <w:spacing w:before="40" w:after="0"/>
+      <w:outlineLvl w:val="2"/>
+    </w:pPr>
+    <w:rPr>
+      <w:rFonts w:asciiTheme="majorHAnsi" w:eastAsiaTheme="majorEastAsia" w:hAnsiTheme="majorHAnsi" w:cstheme="majorBidi"/>
+      <w:color w:val="1F4D78" w:themeColor="accent1" w:themeShade="7F"/>
+      <w:sz w:val="24"/>
+      <w:szCs w:val="24"/>
+    </w:rPr>
+  </w:style>
   <w:style w:type="character" w:default="1" w:styleId="Fontepargpadro">
     <w:name w:val="Default Paragraph Font"/>
     <w:uiPriority w:val="1"/>
@@ -1433,6 +1853,45 @@
       <w:ind w:left="720"/>
       <w:contextualSpacing/>
     </w:pPr>
+  </w:style>
+  <w:style w:type="character" w:customStyle="1" w:styleId="Ttulo2Char">
+    <w:name w:val="Título 2 Char"/>
+    <w:basedOn w:val="Fontepargpadro"/>
+    <w:link w:val="Ttulo2"/>
+    <w:uiPriority w:val="9"/>
+    <w:rsid w:val="00313556"/>
+    <w:rPr>
+      <w:rFonts w:asciiTheme="majorHAnsi" w:eastAsiaTheme="majorEastAsia" w:hAnsiTheme="majorHAnsi" w:cstheme="majorBidi"/>
+      <w:color w:val="2E74B5" w:themeColor="accent1" w:themeShade="BF"/>
+      <w:sz w:val="26"/>
+      <w:szCs w:val="26"/>
+    </w:rPr>
+  </w:style>
+  <w:style w:type="character" w:customStyle="1" w:styleId="Ttulo3Char">
+    <w:name w:val="Título 3 Char"/>
+    <w:basedOn w:val="Fontepargpadro"/>
+    <w:link w:val="Ttulo3"/>
+    <w:uiPriority w:val="9"/>
+    <w:rsid w:val="00313556"/>
+    <w:rPr>
+      <w:rFonts w:asciiTheme="majorHAnsi" w:eastAsiaTheme="majorEastAsia" w:hAnsiTheme="majorHAnsi" w:cstheme="majorBidi"/>
+      <w:color w:val="1F4D78" w:themeColor="accent1" w:themeShade="7F"/>
+      <w:sz w:val="24"/>
+      <w:szCs w:val="24"/>
+    </w:rPr>
+  </w:style>
+  <w:style w:type="character" w:customStyle="1" w:styleId="Ttulo1Char">
+    <w:name w:val="Título 1 Char"/>
+    <w:basedOn w:val="Fontepargpadro"/>
+    <w:link w:val="Ttulo1"/>
+    <w:uiPriority w:val="9"/>
+    <w:rsid w:val="00313556"/>
+    <w:rPr>
+      <w:rFonts w:asciiTheme="majorHAnsi" w:eastAsiaTheme="majorEastAsia" w:hAnsiTheme="majorHAnsi" w:cstheme="majorBidi"/>
+      <w:color w:val="2E74B5" w:themeColor="accent1" w:themeShade="BF"/>
+      <w:sz w:val="32"/>
+      <w:szCs w:val="32"/>
+    </w:rPr>
   </w:style>
 </w:styles>
 </file>

</xml_diff>

<commit_message>
Correçoes manual e apresentação
</commit_message>
<xml_diff>
--- a/Docs/2018-06-25 FONTES e Manual Usuario/Manual de usuario.docx
+++ b/Docs/2018-06-25 FONTES e Manual Usuario/Manual de usuario.docx
@@ -111,7 +111,13 @@
     </w:p>
     <w:p>
       <w:r>
-        <w:t>É possível efetuar o cadastro em duas modalidades, Empregador e Domestico, basta selecionar a opção que que você se encaixa.</w:t>
+        <w:t xml:space="preserve">É possível efetuar o cadastro em duas modalidades, Empregador e Domestico, basta selecionar a opção </w:t>
+      </w:r>
+      <w:r>
+        <w:t>em</w:t>
+      </w:r>
+      <w:r>
+        <w:t xml:space="preserve"> que você se encaixa.</w:t>
       </w:r>
     </w:p>
     <w:p>
@@ -172,6 +178,12 @@
         <w:rPr>
           <w:sz w:val="28"/>
         </w:rPr>
+        <w:t xml:space="preserve"> </w:t>
+      </w:r>
+      <w:r>
+        <w:rPr>
+          <w:sz w:val="28"/>
+        </w:rPr>
         <w:t>Empregador</w:t>
       </w:r>
     </w:p>
@@ -185,8 +197,6 @@
       <w:r>
         <w:t xml:space="preserve">os </w:t>
       </w:r>
-      <w:bookmarkStart w:id="0" w:name="_GoBack"/>
-      <w:bookmarkEnd w:id="0"/>
       <w:r>
         <w:t>dados de acesso, pessoais e logradouro.</w:t>
       </w:r>
@@ -263,6 +273,12 @@
         <w:rPr>
           <w:sz w:val="28"/>
         </w:rPr>
+        <w:t xml:space="preserve"> </w:t>
+      </w:r>
+      <w:r>
+        <w:rPr>
+          <w:sz w:val="28"/>
+        </w:rPr>
         <w:t>Domestico</w:t>
       </w:r>
     </w:p>
@@ -275,10 +291,13 @@
         </w:rPr>
       </w:pPr>
       <w:r>
-        <w:t>São solicit</w:t>
-      </w:r>
-      <w:r>
-        <w:t>ados dados de acesso, pessoais, logradouro, financeiro e de prestação de serviço.</w:t>
+        <w:t>São solicitados</w:t>
+      </w:r>
+      <w:r>
+        <w:t xml:space="preserve"> os</w:t>
+      </w:r>
+      <w:r>
+        <w:t xml:space="preserve"> dados de acesso, pessoais, logradouro, financeiro e de prestação de serviço.</w:t>
       </w:r>
     </w:p>
     <w:p>
@@ -767,7 +786,14 @@
           <w:noProof/>
           <w:lang w:eastAsia="pt-BR"/>
         </w:rPr>
-        <w:t>Aqui é possivel buscar domesticos por cidade, apenas inserindo o nome dela.</w:t>
+        <w:t>Quando o seu perfil é de empregador,</w:t>
+      </w:r>
+      <w:r>
+        <w:rPr>
+          <w:noProof/>
+          <w:lang w:eastAsia="pt-BR"/>
+        </w:rPr>
+        <w:t xml:space="preserve"> é possivel buscar domesticos por cidade, apenas inserindo o nome dela.</w:t>
       </w:r>
     </w:p>
     <w:p>
@@ -1026,6 +1052,8 @@
           </wp:inline>
         </w:drawing>
       </w:r>
+      <w:bookmarkStart w:id="0" w:name="_GoBack"/>
+      <w:bookmarkEnd w:id="0"/>
     </w:p>
     <w:sectPr>
       <w:pgSz w:w="11906" w:h="16838"/>

</xml_diff>